<commit_message>
update offset 	update tmpl
</commit_message>
<xml_diff>
--- a/vReport/vReport/bin/Debug/Tmpl.docx
+++ b/vReport/vReport/bin/Debug/Tmpl.docx
@@ -898,8 +898,9 @@
     </w:p>
     <w:tbl>
       <w:tblPr>
-        <w:tblW w:w="5000" w:type="pct"/>
+        <w:tblW w:w="4985" w:type="pct"/>
         <w:jc w:val="center"/>
+        <w:tblInd w:w="-291" w:type="dxa"/>
         <w:tblBorders>
           <w:top w:val="single" w:sz="12" w:space="0" w:color="ED7D31" w:themeColor="accent2"/>
           <w:left w:val="single" w:sz="12" w:space="0" w:color="ED7D31" w:themeColor="accent2"/>
@@ -912,9 +913,10 @@
         <w:tblLook w:val="04A0"/>
       </w:tblPr>
       <w:tblGrid>
-        <w:gridCol w:w="3764"/>
-        <w:gridCol w:w="1953"/>
-        <w:gridCol w:w="2068"/>
+        <w:gridCol w:w="4050"/>
+        <w:gridCol w:w="818"/>
+        <w:gridCol w:w="818"/>
+        <w:gridCol w:w="2069"/>
         <w:gridCol w:w="2069"/>
       </w:tblGrid>
       <w:tr>
@@ -924,7 +926,7 @@
         </w:trPr>
         <w:tc>
           <w:tcPr>
-            <w:tcW w:w="3764" w:type="dxa"/>
+            <w:tcW w:w="4051" w:type="dxa"/>
             <w:tcBorders>
               <w:tl2br w:val="nil"/>
               <w:tr2bl w:val="nil"/>
@@ -953,7 +955,7 @@
         </w:tc>
         <w:tc>
           <w:tcPr>
-            <w:tcW w:w="1953" w:type="dxa"/>
+            <w:tcW w:w="818" w:type="dxa"/>
             <w:tcBorders>
               <w:tl2br w:val="nil"/>
               <w:tr2bl w:val="nil"/>
@@ -982,7 +984,7 @@
         </w:tc>
         <w:tc>
           <w:tcPr>
-            <w:tcW w:w="2068" w:type="dxa"/>
+            <w:tcW w:w="818" w:type="dxa"/>
             <w:tcBorders>
               <w:tl2br w:val="nil"/>
               <w:tr2bl w:val="nil"/>
@@ -1035,6 +1037,35 @@
                 <w:szCs w:val="21"/>
               </w:rPr>
               <w:t>等级</w:t>
+            </w:r>
+          </w:p>
+        </w:tc>
+        <w:tc>
+          <w:tcPr>
+            <w:tcW w:w="2069" w:type="dxa"/>
+            <w:tcBorders>
+              <w:tl2br w:val="nil"/>
+              <w:tr2bl w:val="nil"/>
+            </w:tcBorders>
+            <w:shd w:val="clear" w:color="auto" w:fill="F2F2F2"/>
+            <w:vAlign w:val="center"/>
+          </w:tcPr>
+          <w:p>
+            <w:pPr>
+              <w:jc w:val="center"/>
+              <w:rPr>
+                <w:rFonts w:ascii="仿宋" w:eastAsia="仿宋" w:hAnsi="仿宋"/>
+                <w:b/>
+                <w:szCs w:val="21"/>
+              </w:rPr>
+            </w:pPr>
+            <w:r>
+              <w:rPr>
+                <w:rFonts w:ascii="仿宋" w:eastAsia="仿宋" w:hAnsi="仿宋" w:hint="eastAsia"/>
+                <w:b/>
+                <w:szCs w:val="21"/>
+              </w:rPr>
+              <w:t>附加分</w:t>
             </w:r>
           </w:p>
         </w:tc>
@@ -1046,7 +1077,7 @@
         </w:trPr>
         <w:tc>
           <w:tcPr>
-            <w:tcW w:w="3764" w:type="dxa"/>
+            <w:tcW w:w="4051" w:type="dxa"/>
             <w:tcBorders>
               <w:tl2br w:val="nil"/>
               <w:tr2bl w:val="nil"/>
@@ -1095,7 +1126,7 @@
         </w:tc>
         <w:tc>
           <w:tcPr>
-            <w:tcW w:w="1953" w:type="dxa"/>
+            <w:tcW w:w="818" w:type="dxa"/>
             <w:tcBorders>
               <w:tl2br w:val="nil"/>
               <w:tr2bl w:val="nil"/>
@@ -1115,7 +1146,7 @@
         </w:tc>
         <w:tc>
           <w:tcPr>
-            <w:tcW w:w="2068" w:type="dxa"/>
+            <w:tcW w:w="818" w:type="dxa"/>
             <w:tcBorders>
               <w:tl2br w:val="nil"/>
               <w:tr2bl w:val="nil"/>
@@ -1141,6 +1172,25 @@
               <w:tr2bl w:val="nil"/>
             </w:tcBorders>
             <w:shd w:val="clear" w:color="auto" w:fill="auto"/>
+            <w:vAlign w:val="center"/>
+          </w:tcPr>
+          <w:p>
+            <w:pPr>
+              <w:jc w:val="center"/>
+              <w:rPr>
+                <w:rFonts w:ascii="仿宋" w:eastAsia="仿宋" w:hAnsi="仿宋"/>
+                <w:szCs w:val="21"/>
+              </w:rPr>
+            </w:pPr>
+          </w:p>
+        </w:tc>
+        <w:tc>
+          <w:tcPr>
+            <w:tcW w:w="2069" w:type="dxa"/>
+            <w:tcBorders>
+              <w:tl2br w:val="nil"/>
+              <w:tr2bl w:val="nil"/>
+            </w:tcBorders>
             <w:vAlign w:val="center"/>
           </w:tcPr>
           <w:p>
@@ -1161,7 +1211,7 @@
         </w:trPr>
         <w:tc>
           <w:tcPr>
-            <w:tcW w:w="3764" w:type="dxa"/>
+            <w:tcW w:w="4051" w:type="dxa"/>
             <w:tcBorders>
               <w:tl2br w:val="nil"/>
               <w:tr2bl w:val="nil"/>
@@ -1188,7 +1238,7 @@
         </w:tc>
         <w:tc>
           <w:tcPr>
-            <w:tcW w:w="1953" w:type="dxa"/>
+            <w:tcW w:w="818" w:type="dxa"/>
             <w:tcBorders>
               <w:tl2br w:val="nil"/>
               <w:tr2bl w:val="nil"/>
@@ -1208,7 +1258,7 @@
         </w:tc>
         <w:tc>
           <w:tcPr>
-            <w:tcW w:w="2068" w:type="dxa"/>
+            <w:tcW w:w="818" w:type="dxa"/>
             <w:tcBorders>
               <w:tl2br w:val="nil"/>
               <w:tr2bl w:val="nil"/>
@@ -1246,72 +1296,6 @@
             </w:pPr>
           </w:p>
         </w:tc>
-      </w:tr>
-      <w:tr>
-        <w:trPr>
-          <w:trHeight w:val="454"/>
-          <w:jc w:val="center"/>
-        </w:trPr>
-        <w:tc>
-          <w:tcPr>
-            <w:tcW w:w="3764" w:type="dxa"/>
-            <w:tcBorders>
-              <w:tl2br w:val="nil"/>
-              <w:tr2bl w:val="nil"/>
-            </w:tcBorders>
-            <w:shd w:val="clear" w:color="auto" w:fill="auto"/>
-            <w:vAlign w:val="center"/>
-          </w:tcPr>
-          <w:p>
-            <w:pPr>
-              <w:jc w:val="center"/>
-              <w:rPr>
-                <w:rFonts w:ascii="仿宋" w:eastAsia="仿宋" w:hAnsi="仿宋" w:hint="eastAsia"/>
-                <w:szCs w:val="21"/>
-              </w:rPr>
-            </w:pPr>
-          </w:p>
-        </w:tc>
-        <w:tc>
-          <w:tcPr>
-            <w:tcW w:w="1953" w:type="dxa"/>
-            <w:tcBorders>
-              <w:tl2br w:val="nil"/>
-              <w:tr2bl w:val="nil"/>
-            </w:tcBorders>
-            <w:shd w:val="clear" w:color="auto" w:fill="auto"/>
-            <w:vAlign w:val="center"/>
-          </w:tcPr>
-          <w:p>
-            <w:pPr>
-              <w:jc w:val="center"/>
-              <w:rPr>
-                <w:rFonts w:ascii="仿宋" w:eastAsia="仿宋" w:hAnsi="仿宋"/>
-                <w:szCs w:val="21"/>
-              </w:rPr>
-            </w:pPr>
-          </w:p>
-        </w:tc>
-        <w:tc>
-          <w:tcPr>
-            <w:tcW w:w="2068" w:type="dxa"/>
-            <w:tcBorders>
-              <w:tl2br w:val="nil"/>
-              <w:tr2bl w:val="nil"/>
-            </w:tcBorders>
-            <w:shd w:val="clear" w:color="auto" w:fill="auto"/>
-            <w:vAlign w:val="center"/>
-          </w:tcPr>
-          <w:p>
-            <w:pPr>
-              <w:jc w:val="center"/>
-              <w:rPr>
-                <w:rFonts w:ascii="仿宋" w:eastAsia="仿宋" w:hAnsi="仿宋"/>
-                <w:szCs w:val="21"/>
-              </w:rPr>
-            </w:pPr>
-          </w:p>
-        </w:tc>
         <w:tc>
           <w:tcPr>
             <w:tcW w:w="2069" w:type="dxa"/>
@@ -1319,168 +1303,6 @@
               <w:tl2br w:val="nil"/>
               <w:tr2bl w:val="nil"/>
             </w:tcBorders>
-            <w:shd w:val="clear" w:color="auto" w:fill="auto"/>
-            <w:vAlign w:val="center"/>
-          </w:tcPr>
-          <w:p>
-            <w:pPr>
-              <w:jc w:val="center"/>
-              <w:rPr>
-                <w:rFonts w:ascii="仿宋" w:eastAsia="仿宋" w:hAnsi="仿宋"/>
-                <w:szCs w:val="21"/>
-              </w:rPr>
-            </w:pPr>
-          </w:p>
-        </w:tc>
-      </w:tr>
-      <w:tr>
-        <w:trPr>
-          <w:trHeight w:val="454"/>
-          <w:jc w:val="center"/>
-        </w:trPr>
-        <w:tc>
-          <w:tcPr>
-            <w:tcW w:w="3764" w:type="dxa"/>
-            <w:tcBorders>
-              <w:tl2br w:val="nil"/>
-              <w:tr2bl w:val="nil"/>
-            </w:tcBorders>
-            <w:shd w:val="clear" w:color="auto" w:fill="auto"/>
-            <w:vAlign w:val="center"/>
-          </w:tcPr>
-          <w:p>
-            <w:pPr>
-              <w:jc w:val="center"/>
-              <w:rPr>
-                <w:rFonts w:ascii="仿宋" w:eastAsia="仿宋" w:hAnsi="仿宋"/>
-                <w:b/>
-                <w:szCs w:val="21"/>
-              </w:rPr>
-            </w:pPr>
-            <w:r>
-              <w:rPr>
-                <w:rFonts w:ascii="仿宋" w:eastAsia="仿宋" w:hAnsi="仿宋" w:hint="eastAsia"/>
-                <w:b/>
-                <w:szCs w:val="21"/>
-              </w:rPr>
-              <w:t>加分指标</w:t>
-            </w:r>
-          </w:p>
-        </w:tc>
-        <w:tc>
-          <w:tcPr>
-            <w:tcW w:w="1953" w:type="dxa"/>
-            <w:tcBorders>
-              <w:tl2br w:val="nil"/>
-              <w:tr2bl w:val="nil"/>
-            </w:tcBorders>
-            <w:shd w:val="clear" w:color="auto" w:fill="auto"/>
-            <w:vAlign w:val="center"/>
-          </w:tcPr>
-          <w:p>
-            <w:pPr>
-              <w:jc w:val="center"/>
-              <w:rPr>
-                <w:rFonts w:ascii="仿宋" w:eastAsia="仿宋" w:hAnsi="仿宋"/>
-                <w:b/>
-                <w:szCs w:val="21"/>
-              </w:rPr>
-            </w:pPr>
-            <w:r>
-              <w:rPr>
-                <w:rFonts w:ascii="仿宋" w:eastAsia="仿宋" w:hAnsi="仿宋" w:hint="eastAsia"/>
-                <w:b/>
-                <w:szCs w:val="21"/>
-              </w:rPr>
-              <w:t>成绩</w:t>
-            </w:r>
-          </w:p>
-        </w:tc>
-        <w:tc>
-          <w:tcPr>
-            <w:tcW w:w="4137" w:type="dxa"/>
-            <w:gridSpan w:val="2"/>
-            <w:tcBorders>
-              <w:tl2br w:val="nil"/>
-              <w:tr2bl w:val="nil"/>
-            </w:tcBorders>
-            <w:shd w:val="clear" w:color="auto" w:fill="auto"/>
-            <w:vAlign w:val="center"/>
-          </w:tcPr>
-          <w:p>
-            <w:pPr>
-              <w:jc w:val="center"/>
-              <w:rPr>
-                <w:rFonts w:ascii="仿宋" w:eastAsia="仿宋" w:hAnsi="仿宋"/>
-                <w:b/>
-                <w:szCs w:val="21"/>
-              </w:rPr>
-            </w:pPr>
-            <w:r>
-              <w:rPr>
-                <w:rFonts w:ascii="仿宋" w:eastAsia="仿宋" w:hAnsi="仿宋"/>
-                <w:b/>
-                <w:szCs w:val="21"/>
-              </w:rPr>
-              <w:t>附加分</w:t>
-            </w:r>
-          </w:p>
-        </w:tc>
-      </w:tr>
-      <w:tr>
-        <w:trPr>
-          <w:trHeight w:val="454"/>
-          <w:jc w:val="center"/>
-        </w:trPr>
-        <w:tc>
-          <w:tcPr>
-            <w:tcW w:w="3764" w:type="dxa"/>
-            <w:tcBorders>
-              <w:tl2br w:val="nil"/>
-              <w:tr2bl w:val="nil"/>
-            </w:tcBorders>
-            <w:shd w:val="clear" w:color="auto" w:fill="auto"/>
-            <w:vAlign w:val="center"/>
-          </w:tcPr>
-          <w:p>
-            <w:pPr>
-              <w:jc w:val="center"/>
-              <w:rPr>
-                <w:rFonts w:ascii="仿宋" w:eastAsia="仿宋" w:hAnsi="仿宋"/>
-                <w:szCs w:val="21"/>
-              </w:rPr>
-            </w:pPr>
-          </w:p>
-        </w:tc>
-        <w:tc>
-          <w:tcPr>
-            <w:tcW w:w="1953" w:type="dxa"/>
-            <w:tcBorders>
-              <w:tl2br w:val="nil"/>
-              <w:tr2bl w:val="nil"/>
-            </w:tcBorders>
-            <w:shd w:val="clear" w:color="auto" w:fill="auto"/>
-            <w:vAlign w:val="center"/>
-          </w:tcPr>
-          <w:p>
-            <w:pPr>
-              <w:jc w:val="center"/>
-              <w:rPr>
-                <w:rFonts w:ascii="仿宋" w:eastAsia="仿宋" w:hAnsi="仿宋"/>
-                <w:szCs w:val="21"/>
-              </w:rPr>
-            </w:pPr>
-          </w:p>
-        </w:tc>
-        <w:tc>
-          <w:tcPr>
-            <w:tcW w:w="4137" w:type="dxa"/>
-            <w:gridSpan w:val="2"/>
-            <w:tcBorders>
-              <w:tl2br w:val="nil"/>
-              <w:tr2bl w:val="nil"/>
-            </w:tcBorders>
-            <w:shd w:val="clear" w:color="auto" w:fill="auto"/>
             <w:vAlign w:val="center"/>
           </w:tcPr>
           <w:p>
@@ -1549,9 +1371,758 @@
       </w:r>
       <w:r>
         <w:rPr>
+          <w:rFonts w:ascii="仿宋" w:eastAsia="仿宋" w:hAnsi="仿宋" w:hint="eastAsia"/>
+          <w:b/>
+          <w:sz w:val="28"/>
+          <w:szCs w:val="28"/>
+        </w:rPr>
+        <w:lastRenderedPageBreak/>
+        <w:t>干预学校整体情况</w:t>
+      </w:r>
+    </w:p>
+    <w:tbl>
+      <w:tblPr>
+        <w:tblW w:w="5000" w:type="pct"/>
+        <w:jc w:val="center"/>
+        <w:tblBorders>
+          <w:top w:val="single" w:sz="12" w:space="0" w:color="ED7D31" w:themeColor="accent2"/>
+          <w:left w:val="single" w:sz="12" w:space="0" w:color="ED7D31" w:themeColor="accent2"/>
+          <w:bottom w:val="single" w:sz="12" w:space="0" w:color="ED7D31" w:themeColor="accent2"/>
+          <w:right w:val="single" w:sz="12" w:space="0" w:color="ED7D31" w:themeColor="accent2"/>
+          <w:insideH w:val="single" w:sz="8" w:space="0" w:color="ED7D31" w:themeColor="accent2"/>
+          <w:insideV w:val="single" w:sz="8" w:space="0" w:color="ED7D31" w:themeColor="accent2"/>
+        </w:tblBorders>
+        <w:shd w:val="clear" w:color="auto" w:fill="FFFFFF"/>
+        <w:tblLook w:val="04A0"/>
+      </w:tblPr>
+      <w:tblGrid>
+        <w:gridCol w:w="1644"/>
+        <w:gridCol w:w="1638"/>
+        <w:gridCol w:w="1645"/>
+        <w:gridCol w:w="1638"/>
+        <w:gridCol w:w="1651"/>
+        <w:gridCol w:w="1638"/>
+      </w:tblGrid>
+      <w:tr>
+        <w:trPr>
+          <w:trHeight w:val="454"/>
+          <w:jc w:val="center"/>
+        </w:trPr>
+        <w:tc>
+          <w:tcPr>
+            <w:tcW w:w="3282" w:type="dxa"/>
+            <w:gridSpan w:val="2"/>
+            <w:tcBorders>
+              <w:tl2br w:val="nil"/>
+              <w:tr2bl w:val="nil"/>
+            </w:tcBorders>
+            <w:shd w:val="clear" w:color="auto" w:fill="F2F2F2"/>
+            <w:vAlign w:val="center"/>
+          </w:tcPr>
+          <w:p>
+            <w:pPr>
+              <w:jc w:val="center"/>
+              <w:rPr>
+                <w:rFonts w:ascii="仿宋" w:eastAsia="仿宋" w:hAnsi="仿宋"/>
+                <w:b/>
+                <w:szCs w:val="21"/>
+              </w:rPr>
+            </w:pPr>
+            <w:r>
+              <w:rPr>
+                <w:rFonts w:ascii="仿宋" w:eastAsia="仿宋" w:hAnsi="仿宋" w:hint="eastAsia"/>
+                <w:b/>
+                <w:szCs w:val="21"/>
+              </w:rPr>
+              <w:t>综合评定等级占比</w:t>
+            </w:r>
+          </w:p>
+        </w:tc>
+        <w:tc>
+          <w:tcPr>
+            <w:tcW w:w="3283" w:type="dxa"/>
+            <w:gridSpan w:val="2"/>
+            <w:tcBorders>
+              <w:tl2br w:val="nil"/>
+              <w:tr2bl w:val="nil"/>
+            </w:tcBorders>
+            <w:shd w:val="clear" w:color="auto" w:fill="F2F2F2"/>
+            <w:vAlign w:val="center"/>
+          </w:tcPr>
+          <w:p>
+            <w:pPr>
+              <w:jc w:val="center"/>
+              <w:rPr>
+                <w:rFonts w:ascii="仿宋" w:eastAsia="仿宋" w:hAnsi="仿宋"/>
+                <w:b/>
+                <w:szCs w:val="21"/>
+              </w:rPr>
+            </w:pPr>
+            <w:r>
+              <w:rPr>
+                <w:rFonts w:ascii="仿宋" w:eastAsia="仿宋" w:hAnsi="仿宋" w:hint="eastAsia"/>
+                <w:b/>
+                <w:szCs w:val="21"/>
+              </w:rPr>
+              <w:t>身体形态（B</w:t>
+            </w:r>
+            <w:r>
+              <w:rPr>
+                <w:rFonts w:ascii="仿宋" w:eastAsia="仿宋" w:hAnsi="仿宋"/>
+                <w:b/>
+                <w:szCs w:val="21"/>
+              </w:rPr>
+              <w:t>MI</w:t>
+            </w:r>
+            <w:r>
+              <w:rPr>
+                <w:rFonts w:ascii="仿宋" w:eastAsia="仿宋" w:hAnsi="仿宋" w:hint="eastAsia"/>
+                <w:b/>
+                <w:szCs w:val="21"/>
+              </w:rPr>
+              <w:t>）评定等级占比</w:t>
+            </w:r>
+          </w:p>
+        </w:tc>
+        <w:tc>
+          <w:tcPr>
+            <w:tcW w:w="3289" w:type="dxa"/>
+            <w:gridSpan w:val="2"/>
+            <w:tcBorders>
+              <w:tl2br w:val="nil"/>
+              <w:tr2bl w:val="nil"/>
+            </w:tcBorders>
+            <w:shd w:val="clear" w:color="auto" w:fill="F2F2F2"/>
+            <w:vAlign w:val="center"/>
+          </w:tcPr>
+          <w:p>
+            <w:pPr>
+              <w:jc w:val="center"/>
+              <w:rPr>
+                <w:rFonts w:ascii="仿宋" w:eastAsia="仿宋" w:hAnsi="仿宋"/>
+                <w:b/>
+                <w:szCs w:val="21"/>
+              </w:rPr>
+            </w:pPr>
+            <w:r>
+              <w:rPr>
+                <w:rFonts w:ascii="仿宋" w:eastAsia="仿宋" w:hAnsi="仿宋" w:hint="eastAsia"/>
+                <w:b/>
+                <w:szCs w:val="21"/>
+              </w:rPr>
+              <w:t>身体机能（肺活量）评定等级占比</w:t>
+            </w:r>
+          </w:p>
+        </w:tc>
+      </w:tr>
+      <w:tr>
+        <w:trPr>
+          <w:trHeight w:val="454"/>
+          <w:jc w:val="center"/>
+        </w:trPr>
+        <w:tc>
+          <w:tcPr>
+            <w:tcW w:w="1644" w:type="dxa"/>
+            <w:tcBorders>
+              <w:tl2br w:val="nil"/>
+              <w:tr2bl w:val="nil"/>
+            </w:tcBorders>
+            <w:shd w:val="clear" w:color="auto" w:fill="F2F2F2"/>
+            <w:vAlign w:val="center"/>
+          </w:tcPr>
+          <w:p>
+            <w:pPr>
+              <w:jc w:val="center"/>
+              <w:rPr>
+                <w:rFonts w:ascii="仿宋" w:eastAsia="仿宋" w:hAnsi="仿宋"/>
+                <w:szCs w:val="21"/>
+              </w:rPr>
+            </w:pPr>
+            <w:r>
+              <w:rPr>
+                <w:rFonts w:ascii="仿宋" w:eastAsia="仿宋" w:hAnsi="仿宋" w:hint="eastAsia"/>
+                <w:szCs w:val="21"/>
+              </w:rPr>
+              <w:t>优秀</w:t>
+            </w:r>
+          </w:p>
+        </w:tc>
+        <w:tc>
+          <w:tcPr>
+            <w:tcW w:w="1638" w:type="dxa"/>
+            <w:tcBorders>
+              <w:tl2br w:val="nil"/>
+              <w:tr2bl w:val="nil"/>
+            </w:tcBorders>
+            <w:shd w:val="clear" w:color="auto" w:fill="FFFFFF"/>
+            <w:vAlign w:val="center"/>
+          </w:tcPr>
+          <w:p>
+            <w:pPr>
+              <w:jc w:val="center"/>
+              <w:rPr>
+                <w:rFonts w:ascii="仿宋" w:eastAsia="仿宋" w:hAnsi="仿宋"/>
+                <w:szCs w:val="21"/>
+              </w:rPr>
+            </w:pPr>
+          </w:p>
+        </w:tc>
+        <w:tc>
+          <w:tcPr>
+            <w:tcW w:w="1645" w:type="dxa"/>
+            <w:tcBorders>
+              <w:tl2br w:val="nil"/>
+              <w:tr2bl w:val="nil"/>
+            </w:tcBorders>
+            <w:shd w:val="clear" w:color="auto" w:fill="F2F2F2"/>
+            <w:vAlign w:val="center"/>
+          </w:tcPr>
+          <w:p>
+            <w:pPr>
+              <w:jc w:val="center"/>
+              <w:rPr>
+                <w:rFonts w:ascii="仿宋" w:eastAsia="仿宋" w:hAnsi="仿宋"/>
+                <w:szCs w:val="21"/>
+              </w:rPr>
+            </w:pPr>
+            <w:r>
+              <w:rPr>
+                <w:rFonts w:ascii="仿宋" w:eastAsia="仿宋" w:hAnsi="仿宋" w:hint="eastAsia"/>
+                <w:szCs w:val="21"/>
+              </w:rPr>
+              <w:t>正常</w:t>
+            </w:r>
+          </w:p>
+        </w:tc>
+        <w:tc>
+          <w:tcPr>
+            <w:tcW w:w="1638" w:type="dxa"/>
+            <w:tcBorders>
+              <w:tl2br w:val="nil"/>
+              <w:tr2bl w:val="nil"/>
+            </w:tcBorders>
+            <w:shd w:val="clear" w:color="auto" w:fill="FFFFFF"/>
+            <w:vAlign w:val="center"/>
+          </w:tcPr>
+          <w:p>
+            <w:pPr>
+              <w:jc w:val="center"/>
+              <w:rPr>
+                <w:rFonts w:ascii="仿宋" w:eastAsia="仿宋" w:hAnsi="仿宋"/>
+                <w:szCs w:val="21"/>
+              </w:rPr>
+            </w:pPr>
+          </w:p>
+        </w:tc>
+        <w:tc>
+          <w:tcPr>
+            <w:tcW w:w="1651" w:type="dxa"/>
+            <w:tcBorders>
+              <w:tl2br w:val="nil"/>
+              <w:tr2bl w:val="nil"/>
+            </w:tcBorders>
+            <w:shd w:val="clear" w:color="auto" w:fill="F2F2F2"/>
+            <w:vAlign w:val="center"/>
+          </w:tcPr>
+          <w:p>
+            <w:pPr>
+              <w:jc w:val="center"/>
+              <w:rPr>
+                <w:rFonts w:ascii="仿宋" w:eastAsia="仿宋" w:hAnsi="仿宋"/>
+                <w:szCs w:val="21"/>
+              </w:rPr>
+            </w:pPr>
+            <w:r>
+              <w:rPr>
+                <w:rFonts w:ascii="仿宋" w:eastAsia="仿宋" w:hAnsi="仿宋" w:hint="eastAsia"/>
+                <w:szCs w:val="21"/>
+              </w:rPr>
+              <w:t>优秀</w:t>
+            </w:r>
+          </w:p>
+        </w:tc>
+        <w:tc>
+          <w:tcPr>
+            <w:tcW w:w="1638" w:type="dxa"/>
+            <w:tcBorders>
+              <w:tl2br w:val="nil"/>
+              <w:tr2bl w:val="nil"/>
+            </w:tcBorders>
+            <w:shd w:val="clear" w:color="auto" w:fill="FFFFFF"/>
+            <w:vAlign w:val="center"/>
+          </w:tcPr>
+          <w:p>
+            <w:pPr>
+              <w:jc w:val="center"/>
+              <w:rPr>
+                <w:rFonts w:ascii="仿宋" w:eastAsia="仿宋" w:hAnsi="仿宋"/>
+                <w:szCs w:val="21"/>
+              </w:rPr>
+            </w:pPr>
+          </w:p>
+        </w:tc>
+      </w:tr>
+      <w:tr>
+        <w:trPr>
+          <w:trHeight w:val="454"/>
+          <w:jc w:val="center"/>
+        </w:trPr>
+        <w:tc>
+          <w:tcPr>
+            <w:tcW w:w="1644" w:type="dxa"/>
+            <w:tcBorders>
+              <w:tl2br w:val="nil"/>
+              <w:tr2bl w:val="nil"/>
+            </w:tcBorders>
+            <w:shd w:val="clear" w:color="auto" w:fill="F2F2F2"/>
+            <w:vAlign w:val="center"/>
+          </w:tcPr>
+          <w:p>
+            <w:pPr>
+              <w:jc w:val="center"/>
+              <w:rPr>
+                <w:rFonts w:ascii="仿宋" w:eastAsia="仿宋" w:hAnsi="仿宋"/>
+                <w:szCs w:val="21"/>
+              </w:rPr>
+            </w:pPr>
+            <w:r>
+              <w:rPr>
+                <w:rFonts w:ascii="仿宋" w:eastAsia="仿宋" w:hAnsi="仿宋" w:hint="eastAsia"/>
+                <w:szCs w:val="21"/>
+              </w:rPr>
+              <w:t>良好</w:t>
+            </w:r>
+          </w:p>
+        </w:tc>
+        <w:tc>
+          <w:tcPr>
+            <w:tcW w:w="1638" w:type="dxa"/>
+            <w:tcBorders>
+              <w:tl2br w:val="nil"/>
+              <w:tr2bl w:val="nil"/>
+            </w:tcBorders>
+            <w:shd w:val="clear" w:color="auto" w:fill="FFFFFF"/>
+            <w:vAlign w:val="center"/>
+          </w:tcPr>
+          <w:p>
+            <w:pPr>
+              <w:jc w:val="center"/>
+              <w:rPr>
+                <w:rFonts w:ascii="仿宋" w:eastAsia="仿宋" w:hAnsi="仿宋"/>
+                <w:szCs w:val="21"/>
+              </w:rPr>
+            </w:pPr>
+          </w:p>
+        </w:tc>
+        <w:tc>
+          <w:tcPr>
+            <w:tcW w:w="1645" w:type="dxa"/>
+            <w:tcBorders>
+              <w:tl2br w:val="nil"/>
+              <w:tr2bl w:val="nil"/>
+            </w:tcBorders>
+            <w:shd w:val="clear" w:color="auto" w:fill="F2F2F2"/>
+            <w:vAlign w:val="center"/>
+          </w:tcPr>
+          <w:p>
+            <w:pPr>
+              <w:jc w:val="center"/>
+              <w:rPr>
+                <w:rFonts w:ascii="仿宋" w:eastAsia="仿宋" w:hAnsi="仿宋"/>
+                <w:szCs w:val="21"/>
+              </w:rPr>
+            </w:pPr>
+            <w:r>
+              <w:rPr>
+                <w:rFonts w:ascii="仿宋" w:eastAsia="仿宋" w:hAnsi="仿宋" w:hint="eastAsia"/>
+                <w:szCs w:val="21"/>
+              </w:rPr>
+              <w:t>低体重</w:t>
+            </w:r>
+          </w:p>
+        </w:tc>
+        <w:tc>
+          <w:tcPr>
+            <w:tcW w:w="1638" w:type="dxa"/>
+            <w:tcBorders>
+              <w:tl2br w:val="nil"/>
+              <w:tr2bl w:val="nil"/>
+            </w:tcBorders>
+            <w:shd w:val="clear" w:color="auto" w:fill="FFFFFF"/>
+            <w:vAlign w:val="center"/>
+          </w:tcPr>
+          <w:p>
+            <w:pPr>
+              <w:jc w:val="center"/>
+              <w:rPr>
+                <w:rFonts w:ascii="仿宋" w:eastAsia="仿宋" w:hAnsi="仿宋"/>
+                <w:szCs w:val="21"/>
+              </w:rPr>
+            </w:pPr>
+          </w:p>
+        </w:tc>
+        <w:tc>
+          <w:tcPr>
+            <w:tcW w:w="1651" w:type="dxa"/>
+            <w:tcBorders>
+              <w:tl2br w:val="nil"/>
+              <w:tr2bl w:val="nil"/>
+            </w:tcBorders>
+            <w:shd w:val="clear" w:color="auto" w:fill="F2F2F2"/>
+            <w:vAlign w:val="center"/>
+          </w:tcPr>
+          <w:p>
+            <w:pPr>
+              <w:jc w:val="center"/>
+              <w:rPr>
+                <w:rFonts w:ascii="仿宋" w:eastAsia="仿宋" w:hAnsi="仿宋"/>
+                <w:szCs w:val="21"/>
+              </w:rPr>
+            </w:pPr>
+            <w:r>
+              <w:rPr>
+                <w:rFonts w:ascii="仿宋" w:eastAsia="仿宋" w:hAnsi="仿宋" w:hint="eastAsia"/>
+                <w:szCs w:val="21"/>
+              </w:rPr>
+              <w:t>良好</w:t>
+            </w:r>
+          </w:p>
+        </w:tc>
+        <w:tc>
+          <w:tcPr>
+            <w:tcW w:w="1638" w:type="dxa"/>
+            <w:tcBorders>
+              <w:tl2br w:val="nil"/>
+              <w:tr2bl w:val="nil"/>
+            </w:tcBorders>
+            <w:shd w:val="clear" w:color="auto" w:fill="FFFFFF"/>
+            <w:vAlign w:val="center"/>
+          </w:tcPr>
+          <w:p>
+            <w:pPr>
+              <w:jc w:val="center"/>
+              <w:rPr>
+                <w:rFonts w:ascii="仿宋" w:eastAsia="仿宋" w:hAnsi="仿宋"/>
+                <w:szCs w:val="21"/>
+              </w:rPr>
+            </w:pPr>
+          </w:p>
+        </w:tc>
+      </w:tr>
+      <w:tr>
+        <w:trPr>
+          <w:trHeight w:val="454"/>
+          <w:jc w:val="center"/>
+        </w:trPr>
+        <w:tc>
+          <w:tcPr>
+            <w:tcW w:w="1644" w:type="dxa"/>
+            <w:tcBorders>
+              <w:tl2br w:val="nil"/>
+              <w:tr2bl w:val="nil"/>
+            </w:tcBorders>
+            <w:shd w:val="clear" w:color="auto" w:fill="F2F2F2"/>
+            <w:vAlign w:val="center"/>
+          </w:tcPr>
+          <w:p>
+            <w:pPr>
+              <w:jc w:val="center"/>
+              <w:rPr>
+                <w:rFonts w:ascii="仿宋" w:eastAsia="仿宋" w:hAnsi="仿宋"/>
+                <w:szCs w:val="21"/>
+              </w:rPr>
+            </w:pPr>
+            <w:r>
+              <w:rPr>
+                <w:rFonts w:ascii="仿宋" w:eastAsia="仿宋" w:hAnsi="仿宋" w:hint="eastAsia"/>
+                <w:szCs w:val="21"/>
+              </w:rPr>
+              <w:t>及格</w:t>
+            </w:r>
+          </w:p>
+        </w:tc>
+        <w:tc>
+          <w:tcPr>
+            <w:tcW w:w="1638" w:type="dxa"/>
+            <w:tcBorders>
+              <w:tl2br w:val="nil"/>
+              <w:tr2bl w:val="nil"/>
+            </w:tcBorders>
+            <w:shd w:val="clear" w:color="auto" w:fill="FFFFFF"/>
+            <w:vAlign w:val="center"/>
+          </w:tcPr>
+          <w:p>
+            <w:pPr>
+              <w:jc w:val="center"/>
+              <w:rPr>
+                <w:rFonts w:ascii="仿宋" w:eastAsia="仿宋" w:hAnsi="仿宋"/>
+                <w:szCs w:val="21"/>
+              </w:rPr>
+            </w:pPr>
+          </w:p>
+        </w:tc>
+        <w:tc>
+          <w:tcPr>
+            <w:tcW w:w="1645" w:type="dxa"/>
+            <w:tcBorders>
+              <w:tl2br w:val="nil"/>
+              <w:tr2bl w:val="nil"/>
+            </w:tcBorders>
+            <w:shd w:val="clear" w:color="auto" w:fill="F2F2F2"/>
+            <w:vAlign w:val="center"/>
+          </w:tcPr>
+          <w:p>
+            <w:pPr>
+              <w:jc w:val="center"/>
+              <w:rPr>
+                <w:rFonts w:ascii="仿宋" w:eastAsia="仿宋" w:hAnsi="仿宋"/>
+                <w:szCs w:val="21"/>
+              </w:rPr>
+            </w:pPr>
+            <w:r>
+              <w:rPr>
+                <w:rFonts w:ascii="仿宋" w:eastAsia="仿宋" w:hAnsi="仿宋" w:hint="eastAsia"/>
+                <w:szCs w:val="21"/>
+              </w:rPr>
+              <w:t>超重</w:t>
+            </w:r>
+          </w:p>
+        </w:tc>
+        <w:tc>
+          <w:tcPr>
+            <w:tcW w:w="1638" w:type="dxa"/>
+            <w:tcBorders>
+              <w:tl2br w:val="nil"/>
+              <w:tr2bl w:val="nil"/>
+            </w:tcBorders>
+            <w:shd w:val="clear" w:color="auto" w:fill="FFFFFF"/>
+            <w:vAlign w:val="center"/>
+          </w:tcPr>
+          <w:p>
+            <w:pPr>
+              <w:jc w:val="center"/>
+              <w:rPr>
+                <w:rFonts w:ascii="仿宋" w:eastAsia="仿宋" w:hAnsi="仿宋"/>
+                <w:szCs w:val="21"/>
+              </w:rPr>
+            </w:pPr>
+          </w:p>
+        </w:tc>
+        <w:tc>
+          <w:tcPr>
+            <w:tcW w:w="1651" w:type="dxa"/>
+            <w:tcBorders>
+              <w:tl2br w:val="nil"/>
+              <w:tr2bl w:val="nil"/>
+            </w:tcBorders>
+            <w:shd w:val="clear" w:color="auto" w:fill="F2F2F2"/>
+            <w:vAlign w:val="center"/>
+          </w:tcPr>
+          <w:p>
+            <w:pPr>
+              <w:jc w:val="center"/>
+              <w:rPr>
+                <w:rFonts w:ascii="仿宋" w:eastAsia="仿宋" w:hAnsi="仿宋"/>
+                <w:szCs w:val="21"/>
+              </w:rPr>
+            </w:pPr>
+            <w:r>
+              <w:rPr>
+                <w:rFonts w:ascii="仿宋" w:eastAsia="仿宋" w:hAnsi="仿宋" w:hint="eastAsia"/>
+                <w:szCs w:val="21"/>
+              </w:rPr>
+              <w:t>及格</w:t>
+            </w:r>
+          </w:p>
+        </w:tc>
+        <w:tc>
+          <w:tcPr>
+            <w:tcW w:w="1638" w:type="dxa"/>
+            <w:tcBorders>
+              <w:tl2br w:val="nil"/>
+              <w:tr2bl w:val="nil"/>
+            </w:tcBorders>
+            <w:shd w:val="clear" w:color="auto" w:fill="FFFFFF"/>
+            <w:vAlign w:val="center"/>
+          </w:tcPr>
+          <w:p>
+            <w:pPr>
+              <w:jc w:val="center"/>
+              <w:rPr>
+                <w:rFonts w:ascii="仿宋" w:eastAsia="仿宋" w:hAnsi="仿宋"/>
+                <w:szCs w:val="21"/>
+              </w:rPr>
+            </w:pPr>
+          </w:p>
+        </w:tc>
+      </w:tr>
+      <w:tr>
+        <w:trPr>
+          <w:trHeight w:val="454"/>
+          <w:jc w:val="center"/>
+        </w:trPr>
+        <w:tc>
+          <w:tcPr>
+            <w:tcW w:w="1644" w:type="dxa"/>
+            <w:tcBorders>
+              <w:tl2br w:val="nil"/>
+              <w:tr2bl w:val="nil"/>
+            </w:tcBorders>
+            <w:shd w:val="clear" w:color="auto" w:fill="F2F2F2"/>
+            <w:vAlign w:val="center"/>
+          </w:tcPr>
+          <w:p>
+            <w:pPr>
+              <w:jc w:val="center"/>
+              <w:rPr>
+                <w:rFonts w:ascii="仿宋" w:eastAsia="仿宋" w:hAnsi="仿宋"/>
+                <w:szCs w:val="21"/>
+              </w:rPr>
+            </w:pPr>
+            <w:r>
+              <w:rPr>
+                <w:rFonts w:ascii="仿宋" w:eastAsia="仿宋" w:hAnsi="仿宋" w:hint="eastAsia"/>
+                <w:szCs w:val="21"/>
+              </w:rPr>
+              <w:t>不及格</w:t>
+            </w:r>
+          </w:p>
+        </w:tc>
+        <w:tc>
+          <w:tcPr>
+            <w:tcW w:w="1638" w:type="dxa"/>
+            <w:tcBorders>
+              <w:tl2br w:val="nil"/>
+              <w:tr2bl w:val="nil"/>
+            </w:tcBorders>
+            <w:shd w:val="clear" w:color="auto" w:fill="FFFFFF"/>
+            <w:vAlign w:val="center"/>
+          </w:tcPr>
+          <w:p>
+            <w:pPr>
+              <w:jc w:val="center"/>
+              <w:rPr>
+                <w:rFonts w:ascii="仿宋" w:eastAsia="仿宋" w:hAnsi="仿宋"/>
+                <w:szCs w:val="21"/>
+              </w:rPr>
+            </w:pPr>
+          </w:p>
+        </w:tc>
+        <w:tc>
+          <w:tcPr>
+            <w:tcW w:w="1645" w:type="dxa"/>
+            <w:tcBorders>
+              <w:tl2br w:val="nil"/>
+              <w:tr2bl w:val="nil"/>
+            </w:tcBorders>
+            <w:shd w:val="clear" w:color="auto" w:fill="F2F2F2"/>
+            <w:vAlign w:val="center"/>
+          </w:tcPr>
+          <w:p>
+            <w:pPr>
+              <w:jc w:val="center"/>
+              <w:rPr>
+                <w:rFonts w:ascii="仿宋" w:eastAsia="仿宋" w:hAnsi="仿宋"/>
+                <w:szCs w:val="21"/>
+              </w:rPr>
+            </w:pPr>
+            <w:r>
+              <w:rPr>
+                <w:rFonts w:ascii="仿宋" w:eastAsia="仿宋" w:hAnsi="仿宋" w:hint="eastAsia"/>
+                <w:szCs w:val="21"/>
+              </w:rPr>
+              <w:t>肥胖</w:t>
+            </w:r>
+          </w:p>
+        </w:tc>
+        <w:tc>
+          <w:tcPr>
+            <w:tcW w:w="1638" w:type="dxa"/>
+            <w:tcBorders>
+              <w:tl2br w:val="nil"/>
+              <w:tr2bl w:val="nil"/>
+            </w:tcBorders>
+            <w:shd w:val="clear" w:color="auto" w:fill="FFFFFF"/>
+            <w:vAlign w:val="center"/>
+          </w:tcPr>
+          <w:p>
+            <w:pPr>
+              <w:jc w:val="center"/>
+              <w:rPr>
+                <w:rFonts w:ascii="仿宋" w:eastAsia="仿宋" w:hAnsi="仿宋"/>
+                <w:szCs w:val="21"/>
+              </w:rPr>
+            </w:pPr>
+          </w:p>
+        </w:tc>
+        <w:tc>
+          <w:tcPr>
+            <w:tcW w:w="1651" w:type="dxa"/>
+            <w:tcBorders>
+              <w:tl2br w:val="nil"/>
+              <w:tr2bl w:val="nil"/>
+            </w:tcBorders>
+            <w:shd w:val="clear" w:color="auto" w:fill="F2F2F2"/>
+            <w:vAlign w:val="center"/>
+          </w:tcPr>
+          <w:p>
+            <w:pPr>
+              <w:jc w:val="center"/>
+              <w:rPr>
+                <w:rFonts w:ascii="仿宋" w:eastAsia="仿宋" w:hAnsi="仿宋"/>
+                <w:szCs w:val="21"/>
+              </w:rPr>
+            </w:pPr>
+            <w:r>
+              <w:rPr>
+                <w:rFonts w:ascii="仿宋" w:eastAsia="仿宋" w:hAnsi="仿宋" w:hint="eastAsia"/>
+                <w:szCs w:val="21"/>
+              </w:rPr>
+              <w:t>不及格</w:t>
+            </w:r>
+          </w:p>
+        </w:tc>
+        <w:tc>
+          <w:tcPr>
+            <w:tcW w:w="1638" w:type="dxa"/>
+            <w:tcBorders>
+              <w:tl2br w:val="nil"/>
+              <w:tr2bl w:val="nil"/>
+            </w:tcBorders>
+            <w:shd w:val="clear" w:color="auto" w:fill="FFFFFF"/>
+            <w:vAlign w:val="center"/>
+          </w:tcPr>
+          <w:p>
+            <w:pPr>
+              <w:jc w:val="center"/>
+              <w:rPr>
+                <w:rFonts w:ascii="仿宋" w:eastAsia="仿宋" w:hAnsi="仿宋"/>
+                <w:szCs w:val="21"/>
+              </w:rPr>
+            </w:pPr>
+          </w:p>
+        </w:tc>
+      </w:tr>
+    </w:tbl>
+    <w:p/>
+    <w:p>
+      <w:pPr>
+        <w:numPr>
+          <w:ilvl w:val="0"/>
+          <w:numId w:val="1"/>
+        </w:numPr>
+        <w:jc w:val="left"/>
+        <w:rPr>
+          <w:rFonts w:ascii="仿宋" w:eastAsia="仿宋" w:hAnsi="仿宋"/>
+          <w:b/>
+          <w:sz w:val="28"/>
+          <w:szCs w:val="28"/>
+        </w:rPr>
+      </w:pPr>
+      <w:r>
+        <w:rPr>
           <w:noProof/>
         </w:rPr>
-        <w:lastRenderedPageBreak/>
         <w:drawing>
           <wp:anchor distT="0" distB="0" distL="114300" distR="114300" simplePos="0" relativeHeight="251661312" behindDoc="0" locked="0" layoutInCell="1" allowOverlap="1">
             <wp:simplePos x="0" y="0"/>
@@ -1843,7 +2414,7 @@
         <w:noProof/>
         <w:lang w:val="zh-CN"/>
       </w:rPr>
-      <w:t>1</w:t>
+      <w:t>2</w:t>
     </w:r>
     <w:r>
       <w:fldChar w:fldCharType="end"/>

</xml_diff>